<commit_message>
Definiendo la historia (Game Flow)
</commit_message>
<xml_diff>
--- a/Documento de Diseño SomeBody is Coming.docx
+++ b/Documento de Diseño SomeBody is Coming.docx
@@ -1406,34 +1406,46 @@
           <w:lang w:val="es-ES" w:eastAsia="es-ES"/>
         </w:rPr>
       </w:pPr>
-      <w:r>
-        <w:rPr>
-          <w:rFonts w:ascii="Arial" w:eastAsia="Times New Roman" w:hAnsi="Arial" w:cs="Arial"/>
-          <w:color w:val="000000"/>
-          <w:lang w:val="es-ES" w:eastAsia="es-ES"/>
-        </w:rPr>
-        <w:t>Lista de eventos:</w:t>
-      </w:r>
-    </w:p>
-    <w:p>
-      <w:pPr>
-        <w:spacing w:after="0" w:line="240" w:lineRule="auto"/>
-        <w:rPr>
-          <w:rFonts w:ascii="Arial" w:eastAsia="Times New Roman" w:hAnsi="Arial" w:cs="Arial"/>
-          <w:color w:val="000000"/>
-          <w:lang w:val="es-ES" w:eastAsia="es-ES"/>
-        </w:rPr>
-      </w:pPr>
-      <w:r>
-        <w:rPr>
-          <w:rFonts w:ascii="Arial" w:eastAsia="Times New Roman" w:hAnsi="Arial" w:cs="Arial"/>
-          <w:color w:val="000000"/>
-          <w:lang w:val="es-ES" w:eastAsia="es-ES"/>
-        </w:rPr>
-        <w:t xml:space="preserve">_ </w:t>
-      </w:r>
-      <w:bookmarkStart w:id="0" w:name="_GoBack"/>
-      <w:bookmarkEnd w:id="0"/>
+    </w:p>
+    <w:p>
+      <w:pPr>
+        <w:spacing w:after="0" w:line="240" w:lineRule="auto"/>
+        <w:rPr>
+          <w:rFonts w:ascii="Arial" w:eastAsia="Times New Roman" w:hAnsi="Arial" w:cs="Arial"/>
+          <w:color w:val="000000"/>
+          <w:lang w:val="es-ES" w:eastAsia="es-ES"/>
+        </w:rPr>
+      </w:pPr>
+    </w:p>
+    <w:p>
+      <w:pPr>
+        <w:spacing w:after="0" w:line="240" w:lineRule="auto"/>
+        <w:rPr>
+          <w:rFonts w:ascii="Arial" w:eastAsia="Times New Roman" w:hAnsi="Arial" w:cs="Arial"/>
+          <w:color w:val="000000"/>
+          <w:lang w:val="es-ES" w:eastAsia="es-ES"/>
+        </w:rPr>
+      </w:pPr>
+    </w:p>
+    <w:p>
+      <w:pPr>
+        <w:spacing w:after="0" w:line="240" w:lineRule="auto"/>
+        <w:rPr>
+          <w:rFonts w:ascii="Arial" w:eastAsia="Times New Roman" w:hAnsi="Arial" w:cs="Arial"/>
+          <w:color w:val="000000"/>
+          <w:lang w:val="es-ES" w:eastAsia="es-ES"/>
+        </w:rPr>
+      </w:pPr>
+    </w:p>
+    <w:p>
+      <w:pPr>
+        <w:spacing w:after="0" w:line="240" w:lineRule="auto"/>
+        <w:rPr>
+          <w:rFonts w:ascii="Arial" w:eastAsia="Times New Roman" w:hAnsi="Arial" w:cs="Arial"/>
+          <w:color w:val="000000"/>
+          <w:lang w:val="es-ES" w:eastAsia="es-ES"/>
+        </w:rPr>
+      </w:pPr>
     </w:p>
     <w:p>
       <w:pPr>
@@ -1467,6 +1479,7 @@
           <w:szCs w:val="48"/>
           <w:lang w:val="es-ES" w:eastAsia="es-ES"/>
         </w:rPr>
+        <w:lastRenderedPageBreak/>
         <w:t>Level</w:t>
       </w:r>
       <w:proofErr w:type="spellEnd"/>
@@ -1521,7 +1534,6 @@
           <w:szCs w:val="28"/>
           <w:lang w:val="es-ES" w:eastAsia="es-ES"/>
         </w:rPr>
-        <w:lastRenderedPageBreak/>
         <w:t>Themes</w:t>
       </w:r>
       <w:proofErr w:type="spellEnd"/>
@@ -1792,14 +1804,16 @@
         <w:spacing w:before="360" w:after="80" w:line="240" w:lineRule="auto"/>
         <w:outlineLvl w:val="1"/>
         <w:rPr>
-          <w:rFonts w:ascii="Times New Roman" w:eastAsia="Times New Roman" w:hAnsi="Times New Roman" w:cs="Times New Roman"/>
+          <w:rFonts w:ascii="Arial" w:eastAsia="Times New Roman" w:hAnsi="Arial" w:cs="Arial"/>
           <w:b/>
           <w:bCs/>
-          <w:sz w:val="36"/>
-          <w:szCs w:val="36"/>
-          <w:lang w:val="es-ES" w:eastAsia="es-ES"/>
-        </w:rPr>
-      </w:pPr>
+          <w:color w:val="000000"/>
+          <w:sz w:val="28"/>
+          <w:szCs w:val="28"/>
+          <w:lang w:val="es-ES" w:eastAsia="es-ES"/>
+        </w:rPr>
+      </w:pPr>
+      <w:proofErr w:type="spellStart"/>
       <w:r>
         <w:rPr>
           <w:rFonts w:ascii="Arial" w:eastAsia="Times New Roman" w:hAnsi="Arial" w:cs="Arial"/>
@@ -1810,63 +1824,17 @@
           <w:szCs w:val="28"/>
           <w:lang w:val="es-ES" w:eastAsia="es-ES"/>
         </w:rPr>
-        <w:t>Game Flow</w:t>
-      </w:r>
-    </w:p>
-    <w:p>
-      <w:pPr>
-        <w:numPr>
-          <w:ilvl w:val="0"/>
-          <w:numId w:val="19"/>
-        </w:numPr>
-        <w:spacing w:after="0" w:line="240" w:lineRule="auto"/>
-        <w:textAlignment w:val="baseline"/>
-        <w:rPr>
-          <w:rFonts w:ascii="Arial" w:eastAsia="Times New Roman" w:hAnsi="Arial" w:cs="Arial"/>
-          <w:color w:val="000000"/>
-          <w:lang w:val="es-ES" w:eastAsia="es-ES"/>
-        </w:rPr>
-      </w:pPr>
-      <w:r>
-        <w:rPr>
-          <w:rFonts w:ascii="Arial" w:eastAsia="Times New Roman" w:hAnsi="Arial" w:cs="Arial"/>
-          <w:color w:val="000000"/>
-          <w:lang w:val="es-ES" w:eastAsia="es-ES"/>
-        </w:rPr>
-        <w:t xml:space="preserve">Player </w:t>
-      </w:r>
-      <w:proofErr w:type="spellStart"/>
-      <w:r>
-        <w:rPr>
-          <w:rFonts w:ascii="Arial" w:eastAsia="Times New Roman" w:hAnsi="Arial" w:cs="Arial"/>
-          <w:color w:val="000000"/>
-          <w:lang w:val="es-ES" w:eastAsia="es-ES"/>
-        </w:rPr>
-        <w:t>starts</w:t>
-      </w:r>
-      <w:proofErr w:type="spellEnd"/>
-      <w:r>
-        <w:rPr>
-          <w:rFonts w:ascii="Arial" w:eastAsia="Times New Roman" w:hAnsi="Arial" w:cs="Arial"/>
-          <w:color w:val="000000"/>
-          <w:lang w:val="es-ES" w:eastAsia="es-ES"/>
-        </w:rPr>
-        <w:t xml:space="preserve"> in </w:t>
-      </w:r>
-      <w:proofErr w:type="spellStart"/>
-      <w:r>
-        <w:rPr>
-          <w:rFonts w:ascii="Arial" w:eastAsia="Times New Roman" w:hAnsi="Arial" w:cs="Arial"/>
-          <w:color w:val="000000"/>
-          <w:lang w:val="es-ES" w:eastAsia="es-ES"/>
-        </w:rPr>
-        <w:t>his</w:t>
-      </w:r>
-      <w:proofErr w:type="spellEnd"/>
-      <w:r>
-        <w:rPr>
-          <w:rFonts w:ascii="Arial" w:eastAsia="Times New Roman" w:hAnsi="Arial" w:cs="Arial"/>
-          <w:color w:val="000000"/>
+        <w:t>Game</w:t>
+      </w:r>
+      <w:proofErr w:type="spellEnd"/>
+      <w:r>
+        <w:rPr>
+          <w:rFonts w:ascii="Arial" w:eastAsia="Times New Roman" w:hAnsi="Arial" w:cs="Arial"/>
+          <w:b/>
+          <w:bCs/>
+          <w:color w:val="000000"/>
+          <w:sz w:val="28"/>
+          <w:szCs w:val="28"/>
           <w:lang w:val="es-ES" w:eastAsia="es-ES"/>
         </w:rPr>
         <w:t xml:space="preserve"> </w:t>
@@ -1875,128 +1843,283 @@
       <w:r>
         <w:rPr>
           <w:rFonts w:ascii="Arial" w:eastAsia="Times New Roman" w:hAnsi="Arial" w:cs="Arial"/>
-          <w:color w:val="000000"/>
-          <w:lang w:val="es-ES" w:eastAsia="es-ES"/>
-        </w:rPr>
-        <w:t>bedroom</w:t>
-      </w:r>
-      <w:proofErr w:type="spellEnd"/>
-      <w:r>
-        <w:rPr>
-          <w:rFonts w:ascii="Arial" w:eastAsia="Times New Roman" w:hAnsi="Arial" w:cs="Arial"/>
-          <w:color w:val="000000"/>
-          <w:lang w:val="es-ES" w:eastAsia="es-ES"/>
-        </w:rPr>
-        <w:t xml:space="preserve"> </w:t>
-      </w:r>
-      <w:proofErr w:type="spellStart"/>
-      <w:r>
-        <w:rPr>
-          <w:rFonts w:ascii="Arial" w:eastAsia="Times New Roman" w:hAnsi="Arial" w:cs="Arial"/>
-          <w:color w:val="000000"/>
-          <w:lang w:val="es-ES" w:eastAsia="es-ES"/>
-        </w:rPr>
-        <w:t>upstairs</w:t>
-      </w:r>
-      <w:proofErr w:type="spellEnd"/>
-    </w:p>
-    <w:p>
-      <w:pPr>
-        <w:numPr>
-          <w:ilvl w:val="0"/>
-          <w:numId w:val="19"/>
-        </w:numPr>
-        <w:spacing w:after="0" w:line="240" w:lineRule="auto"/>
-        <w:textAlignment w:val="baseline"/>
-        <w:rPr>
-          <w:rFonts w:ascii="Arial" w:eastAsia="Times New Roman" w:hAnsi="Arial" w:cs="Arial"/>
-          <w:color w:val="000000"/>
-          <w:lang w:val="es-ES" w:eastAsia="es-ES"/>
-        </w:rPr>
-      </w:pPr>
-      <w:r>
-        <w:rPr>
-          <w:rFonts w:ascii="Arial" w:eastAsia="Times New Roman" w:hAnsi="Arial" w:cs="Arial"/>
-          <w:color w:val="000000"/>
-          <w:lang w:val="es-ES" w:eastAsia="es-ES"/>
-        </w:rPr>
-        <w:t xml:space="preserve">He listen a </w:t>
-      </w:r>
-      <w:proofErr w:type="spellStart"/>
-      <w:r>
-        <w:rPr>
-          <w:rFonts w:ascii="Arial" w:eastAsia="Times New Roman" w:hAnsi="Arial" w:cs="Arial"/>
-          <w:color w:val="000000"/>
-          <w:lang w:val="es-ES" w:eastAsia="es-ES"/>
-        </w:rPr>
-        <w:t>sound</w:t>
-      </w:r>
-      <w:proofErr w:type="spellEnd"/>
-      <w:r>
-        <w:rPr>
-          <w:rFonts w:ascii="Arial" w:eastAsia="Times New Roman" w:hAnsi="Arial" w:cs="Arial"/>
-          <w:color w:val="000000"/>
-          <w:lang w:val="es-ES" w:eastAsia="es-ES"/>
-        </w:rPr>
-        <w:t xml:space="preserve"> in </w:t>
-      </w:r>
-      <w:proofErr w:type="spellStart"/>
-      <w:r>
-        <w:rPr>
-          <w:rFonts w:ascii="Arial" w:eastAsia="Times New Roman" w:hAnsi="Arial" w:cs="Arial"/>
-          <w:color w:val="000000"/>
-          <w:lang w:val="es-ES" w:eastAsia="es-ES"/>
-        </w:rPr>
-        <w:t>the</w:t>
-      </w:r>
-      <w:proofErr w:type="spellEnd"/>
-      <w:r>
-        <w:rPr>
-          <w:rFonts w:ascii="Arial" w:eastAsia="Times New Roman" w:hAnsi="Arial" w:cs="Arial"/>
-          <w:color w:val="000000"/>
-          <w:lang w:val="es-ES" w:eastAsia="es-ES"/>
-        </w:rPr>
-        <w:t xml:space="preserve"> </w:t>
-      </w:r>
-      <w:proofErr w:type="spellStart"/>
-      <w:r>
-        <w:rPr>
-          <w:rFonts w:ascii="Arial" w:eastAsia="Times New Roman" w:hAnsi="Arial" w:cs="Arial"/>
-          <w:color w:val="000000"/>
-          <w:lang w:val="es-ES" w:eastAsia="es-ES"/>
-        </w:rPr>
-        <w:t>main</w:t>
-      </w:r>
-      <w:proofErr w:type="spellEnd"/>
-      <w:r>
-        <w:rPr>
-          <w:rFonts w:ascii="Arial" w:eastAsia="Times New Roman" w:hAnsi="Arial" w:cs="Arial"/>
-          <w:color w:val="000000"/>
-          <w:lang w:val="es-ES" w:eastAsia="es-ES"/>
-        </w:rPr>
-        <w:t xml:space="preserve"> </w:t>
-      </w:r>
-      <w:proofErr w:type="spellStart"/>
-      <w:r>
-        <w:rPr>
-          <w:rFonts w:ascii="Arial" w:eastAsia="Times New Roman" w:hAnsi="Arial" w:cs="Arial"/>
-          <w:color w:val="000000"/>
-          <w:lang w:val="es-ES" w:eastAsia="es-ES"/>
-        </w:rPr>
-        <w:t>door</w:t>
-      </w:r>
-      <w:proofErr w:type="spellEnd"/>
-    </w:p>
-    <w:p>
-      <w:pPr>
-        <w:spacing w:after="0" w:line="240" w:lineRule="auto"/>
-        <w:rPr>
-          <w:rFonts w:ascii="Times New Roman" w:eastAsia="Times New Roman" w:hAnsi="Times New Roman" w:cs="Times New Roman"/>
-          <w:sz w:val="24"/>
-          <w:szCs w:val="24"/>
-          <w:lang w:val="es-ES" w:eastAsia="es-ES"/>
-        </w:rPr>
-      </w:pPr>
+          <w:b/>
+          <w:bCs/>
+          <w:color w:val="000000"/>
+          <w:sz w:val="28"/>
+          <w:szCs w:val="28"/>
+          <w:lang w:val="es-ES" w:eastAsia="es-ES"/>
+        </w:rPr>
+        <w:t>Flow</w:t>
+      </w:r>
+      <w:proofErr w:type="spellEnd"/>
+    </w:p>
+    <w:p>
+      <w:pPr>
+        <w:spacing w:after="0" w:line="240" w:lineRule="auto"/>
+        <w:rPr>
+          <w:rFonts w:ascii="Arial" w:eastAsia="Times New Roman" w:hAnsi="Arial" w:cs="Arial"/>
+          <w:color w:val="000000"/>
+          <w:lang w:val="es-ES" w:eastAsia="es-ES"/>
+        </w:rPr>
+      </w:pPr>
+    </w:p>
+    <w:p>
+      <w:pPr>
+        <w:spacing w:after="0" w:line="240" w:lineRule="auto"/>
+        <w:rPr>
+          <w:rFonts w:ascii="Arial" w:eastAsia="Times New Roman" w:hAnsi="Arial" w:cs="Arial"/>
+          <w:color w:val="000000"/>
+          <w:lang w:val="es-ES" w:eastAsia="es-ES"/>
+        </w:rPr>
+      </w:pPr>
+      <w:r>
+        <w:rPr>
+          <w:rFonts w:ascii="Arial" w:eastAsia="Times New Roman" w:hAnsi="Arial" w:cs="Arial"/>
+          <w:color w:val="000000"/>
+          <w:lang w:val="es-ES" w:eastAsia="es-ES"/>
+        </w:rPr>
+        <w:t>Lista de eventos:</w:t>
+      </w:r>
+    </w:p>
+    <w:p>
+      <w:pPr>
+        <w:spacing w:after="0" w:line="240" w:lineRule="auto"/>
+        <w:ind w:firstLine="360"/>
+        <w:rPr>
+          <w:rFonts w:ascii="Arial" w:eastAsia="Times New Roman" w:hAnsi="Arial" w:cs="Arial"/>
+          <w:color w:val="000000"/>
+          <w:lang w:val="es-ES" w:eastAsia="es-ES"/>
+        </w:rPr>
+      </w:pPr>
+      <w:r>
+        <w:rPr>
+          <w:rFonts w:ascii="Arial" w:eastAsia="Times New Roman" w:hAnsi="Arial" w:cs="Arial"/>
+          <w:color w:val="000000"/>
+          <w:lang w:val="es-ES" w:eastAsia="es-ES"/>
+        </w:rPr>
+        <w:t xml:space="preserve">_ El jugador va </w:t>
+      </w:r>
+      <w:r>
+        <w:rPr>
+          <w:rFonts w:ascii="Arial" w:eastAsia="Times New Roman" w:hAnsi="Arial" w:cs="Arial"/>
+          <w:color w:val="000000"/>
+          <w:lang w:val="es-ES" w:eastAsia="es-ES"/>
+        </w:rPr>
+        <w:t>a estar en el segundo piso, en su cuarto, en su computadora.</w:t>
+      </w:r>
+    </w:p>
+    <w:p>
+      <w:pPr>
+        <w:spacing w:after="0" w:line="240" w:lineRule="auto"/>
+        <w:ind w:firstLine="360"/>
+        <w:rPr>
+          <w:rFonts w:ascii="Arial" w:eastAsia="Times New Roman" w:hAnsi="Arial" w:cs="Arial"/>
+          <w:color w:val="000000"/>
+          <w:lang w:val="es-ES" w:eastAsia="es-ES"/>
+        </w:rPr>
+      </w:pPr>
+      <w:r>
+        <w:rPr>
+          <w:rFonts w:ascii="Arial" w:eastAsia="Times New Roman" w:hAnsi="Arial" w:cs="Arial"/>
+          <w:color w:val="000000"/>
+          <w:lang w:val="es-ES" w:eastAsia="es-ES"/>
+        </w:rPr>
+        <w:t xml:space="preserve">_ </w:t>
+      </w:r>
+      <w:r>
+        <w:rPr>
+          <w:rFonts w:ascii="Arial" w:eastAsia="Times New Roman" w:hAnsi="Arial" w:cs="Arial"/>
+          <w:color w:val="000000"/>
+          <w:lang w:val="es-ES" w:eastAsia="es-ES"/>
+        </w:rPr>
+        <w:t>Se reproducen los sonidos: Las voces, pasos y el auto yéndose. (Los padres lo saludan) (A definir)</w:t>
+      </w:r>
+    </w:p>
+    <w:p>
+      <w:pPr>
+        <w:spacing w:after="0" w:line="240" w:lineRule="auto"/>
+        <w:ind w:firstLine="360"/>
+        <w:rPr>
+          <w:rFonts w:ascii="Arial" w:eastAsia="Times New Roman" w:hAnsi="Arial" w:cs="Arial"/>
+          <w:color w:val="000000"/>
+          <w:lang w:val="es-ES" w:eastAsia="es-ES"/>
+        </w:rPr>
+      </w:pPr>
+      <w:r>
+        <w:rPr>
+          <w:rFonts w:ascii="Arial" w:eastAsia="Times New Roman" w:hAnsi="Arial" w:cs="Arial"/>
+          <w:color w:val="000000"/>
+          <w:lang w:val="es-ES" w:eastAsia="es-ES"/>
+        </w:rPr>
+        <w:t>_ Se espera un tiempo determinado para el comienzo de sucesos.</w:t>
+      </w:r>
+      <w:r>
+        <w:rPr>
+          <w:rFonts w:ascii="Arial" w:eastAsia="Times New Roman" w:hAnsi="Arial" w:cs="Arial"/>
+          <w:color w:val="000000"/>
+          <w:lang w:val="es-ES" w:eastAsia="es-ES"/>
+        </w:rPr>
+        <w:t xml:space="preserve"> (Para darle al usuario un tiempo de exploración de la casa).</w:t>
+      </w:r>
+    </w:p>
+    <w:p>
+      <w:pPr>
+        <w:spacing w:after="0" w:line="240" w:lineRule="auto"/>
+        <w:ind w:firstLine="360"/>
+        <w:rPr>
+          <w:rFonts w:ascii="Arial" w:eastAsia="Times New Roman" w:hAnsi="Arial" w:cs="Arial"/>
+          <w:color w:val="000000"/>
+          <w:lang w:val="es-ES" w:eastAsia="es-ES"/>
+        </w:rPr>
+      </w:pPr>
+      <w:r>
+        <w:rPr>
+          <w:rFonts w:ascii="Arial" w:eastAsia="Times New Roman" w:hAnsi="Arial" w:cs="Arial"/>
+          <w:color w:val="000000"/>
+          <w:lang w:val="es-ES" w:eastAsia="es-ES"/>
+        </w:rPr>
+        <w:t>_ Luego del tiempo predeterminado suena el timbre.</w:t>
+      </w:r>
+      <w:r>
+        <w:rPr>
+          <w:rFonts w:ascii="Arial" w:eastAsia="Times New Roman" w:hAnsi="Arial" w:cs="Arial"/>
+          <w:color w:val="000000"/>
+          <w:lang w:val="es-ES" w:eastAsia="es-ES"/>
+        </w:rPr>
+        <w:t xml:space="preserve"> (La puerta va a estar cerrada y el jugador va a estar en la posición que quiera).</w:t>
+      </w:r>
+    </w:p>
+    <w:p>
+      <w:pPr>
+        <w:spacing w:after="0" w:line="240" w:lineRule="auto"/>
+        <w:ind w:firstLine="360"/>
+        <w:rPr>
+          <w:rFonts w:ascii="Arial" w:eastAsia="Times New Roman" w:hAnsi="Arial" w:cs="Arial"/>
+          <w:color w:val="000000"/>
+          <w:lang w:val="es-ES" w:eastAsia="es-ES"/>
+        </w:rPr>
+      </w:pPr>
+      <w:r>
+        <w:rPr>
+          <w:rFonts w:ascii="Arial" w:eastAsia="Times New Roman" w:hAnsi="Arial" w:cs="Arial"/>
+          <w:color w:val="000000"/>
+          <w:lang w:val="es-ES" w:eastAsia="es-ES"/>
+        </w:rPr>
+        <w:t xml:space="preserve">_ </w:t>
+      </w:r>
+      <w:r>
+        <w:rPr>
+          <w:rFonts w:ascii="Arial" w:eastAsia="Times New Roman" w:hAnsi="Arial" w:cs="Arial"/>
+          <w:color w:val="000000"/>
+          <w:lang w:val="es-ES" w:eastAsia="es-ES"/>
+        </w:rPr>
+        <w:t>Se va a insistir al usuario a que revise este primer evento. (La puerta va a estar cerrada)</w:t>
+      </w:r>
+    </w:p>
+    <w:p>
+      <w:pPr>
+        <w:spacing w:after="0" w:line="240" w:lineRule="auto"/>
+        <w:ind w:firstLine="360"/>
+        <w:rPr>
+          <w:rFonts w:ascii="Arial" w:eastAsia="Times New Roman" w:hAnsi="Arial" w:cs="Arial"/>
+          <w:color w:val="000000"/>
+          <w:lang w:val="es-ES" w:eastAsia="es-ES"/>
+        </w:rPr>
+      </w:pPr>
+      <w:r>
+        <w:rPr>
+          <w:rFonts w:ascii="Arial" w:eastAsia="Times New Roman" w:hAnsi="Arial" w:cs="Arial"/>
+          <w:color w:val="000000"/>
+          <w:lang w:val="es-ES" w:eastAsia="es-ES"/>
+        </w:rPr>
+        <w:t>_ Al ir a la puerta decide ir a buscar el celular que está en su habitación</w:t>
+      </w:r>
+    </w:p>
+    <w:p>
+      <w:pPr>
+        <w:spacing w:after="0" w:line="240" w:lineRule="auto"/>
+        <w:ind w:firstLine="360"/>
+        <w:rPr>
+          <w:rFonts w:ascii="Arial" w:eastAsia="Times New Roman" w:hAnsi="Arial" w:cs="Arial"/>
+          <w:color w:val="000000"/>
+          <w:lang w:val="es-ES" w:eastAsia="es-ES"/>
+        </w:rPr>
+      </w:pPr>
+      <w:r>
+        <w:rPr>
+          <w:rFonts w:ascii="Arial" w:eastAsia="Times New Roman" w:hAnsi="Arial" w:cs="Arial"/>
+          <w:color w:val="000000"/>
+          <w:lang w:val="es-ES" w:eastAsia="es-ES"/>
+        </w:rPr>
+        <w:t>_ Al encontrar el celular se da cuenta que no tiene carga. Debe buscar el cargador.</w:t>
+      </w:r>
+    </w:p>
+    <w:p>
+      <w:pPr>
+        <w:spacing w:after="0" w:line="240" w:lineRule="auto"/>
+        <w:ind w:firstLine="360"/>
+        <w:rPr>
+          <w:rFonts w:ascii="Arial" w:eastAsia="Times New Roman" w:hAnsi="Arial" w:cs="Arial"/>
+          <w:color w:val="000000"/>
+          <w:lang w:val="es-ES" w:eastAsia="es-ES"/>
+        </w:rPr>
+      </w:pPr>
+      <w:r>
+        <w:rPr>
+          <w:rFonts w:ascii="Arial" w:eastAsia="Times New Roman" w:hAnsi="Arial" w:cs="Arial"/>
+          <w:color w:val="000000"/>
+          <w:lang w:val="es-ES" w:eastAsia="es-ES"/>
+        </w:rPr>
+        <w:t xml:space="preserve">_ Si se ignoran estos eventos, comienzan a abrirse las ventanas, se corta la luz y se escuchan sonidos escalofriantes (crujidos, pasos, </w:t>
+      </w:r>
+      <w:proofErr w:type="spellStart"/>
+      <w:r>
+        <w:rPr>
+          <w:rFonts w:ascii="Arial" w:eastAsia="Times New Roman" w:hAnsi="Arial" w:cs="Arial"/>
+          <w:color w:val="000000"/>
+          <w:lang w:val="es-ES" w:eastAsia="es-ES"/>
+        </w:rPr>
+        <w:t>etc</w:t>
+      </w:r>
+      <w:proofErr w:type="spellEnd"/>
+      <w:r>
+        <w:rPr>
+          <w:rFonts w:ascii="Arial" w:eastAsia="Times New Roman" w:hAnsi="Arial" w:cs="Arial"/>
+          <w:color w:val="000000"/>
+          <w:lang w:val="es-ES" w:eastAsia="es-ES"/>
+        </w:rPr>
+        <w:t>).</w:t>
+      </w:r>
+    </w:p>
+    <w:p>
+      <w:pPr>
+        <w:spacing w:after="0" w:line="240" w:lineRule="auto"/>
+        <w:ind w:firstLine="360"/>
+        <w:rPr>
+          <w:rFonts w:ascii="Arial" w:eastAsia="Times New Roman" w:hAnsi="Arial" w:cs="Arial"/>
+          <w:color w:val="000000"/>
+          <w:lang w:val="es-ES" w:eastAsia="es-ES"/>
+        </w:rPr>
+      </w:pPr>
+      <w:r>
+        <w:rPr>
+          <w:rFonts w:ascii="Arial" w:eastAsia="Times New Roman" w:hAnsi="Arial" w:cs="Arial"/>
+          <w:color w:val="000000"/>
+          <w:lang w:val="es-ES" w:eastAsia="es-ES"/>
+        </w:rPr>
+        <w:t>_ SI se sig</w:t>
+      </w:r>
+      <w:r>
+        <w:rPr>
+          <w:rFonts w:ascii="Arial" w:eastAsia="Times New Roman" w:hAnsi="Arial" w:cs="Arial"/>
+          <w:color w:val="000000"/>
+          <w:lang w:val="es-ES" w:eastAsia="es-ES"/>
+        </w:rPr>
+        <w:t>ue ignorando se pierde el juego</w:t>
+      </w:r>
+      <w:bookmarkStart w:id="0" w:name="_GoBack"/>
+      <w:bookmarkEnd w:id="0"/>
     </w:p>
     <w:p>
       <w:pPr>
@@ -2578,6 +2701,7 @@
           <w:szCs w:val="48"/>
           <w:lang w:val="es-ES" w:eastAsia="es-ES"/>
         </w:rPr>
+        <w:lastRenderedPageBreak/>
         <w:t>Graphics</w:t>
       </w:r>
       <w:proofErr w:type="spellEnd"/>
@@ -2804,7 +2928,6 @@
           <w:szCs w:val="48"/>
           <w:lang w:val="es-ES" w:eastAsia="es-ES"/>
         </w:rPr>
-        <w:lastRenderedPageBreak/>
         <w:t>Sounds</w:t>
       </w:r>
       <w:proofErr w:type="spellEnd"/>

</xml_diff>